<commit_message>
add:Mod08 - linux - Aula 03 resolvida
</commit_message>
<xml_diff>
--- a/Module08-Linux/Aula02/Mod08-linux-atividade02.docx
+++ b/Module08-Linux/Aula02/Mod08-linux-atividade02.docx
@@ -302,25 +302,320 @@
         </w:rPr>
         <w:t>Dual boot é o nome dado à instalação de dois sistemas operacionais na mesma máquina. Na hora de iniciar o equipamento — isto é, fazer o boot — é possível escolher qual deles será utilizado.</w:t>
       </w:r>
+    </w:p>
+    <w:p>
+      <w:pPr>
+        <w:jc w:val="both"/>
+        <w:rPr>
+          <w:rFonts w:ascii="Arial" w:hAnsi="Arial" w:cs="Arial"/>
+          <w:sz w:val="24"/>
+          <w:szCs w:val="24"/>
+        </w:rPr>
+      </w:pPr>
+      <w:r>
+        <w:rPr>
+          <w:rFonts w:ascii="Arial" w:hAnsi="Arial" w:cs="Arial"/>
+          <w:sz w:val="24"/>
+          <w:szCs w:val="24"/>
+        </w:rPr>
+        <w:t>Q2)</w:t>
+      </w:r>
+    </w:p>
+    <w:p>
+      <w:pPr>
+        <w:jc w:val="both"/>
+      </w:pPr>
+      <w:r>
+        <w:rPr>
+          <w:rFonts w:ascii="Arial" w:hAnsi="Arial" w:cs="Arial"/>
+          <w:sz w:val="24"/>
+          <w:szCs w:val="24"/>
+        </w:rPr>
+        <w:t>Acessei esse endereço e segui o passo a passo:</w:t>
+      </w:r>
+    </w:p>
+    <w:p>
+      <w:pPr>
+        <w:jc w:val="both"/>
+        <w:rPr>
+          <w:rFonts w:ascii="Arial" w:hAnsi="Arial" w:cs="Arial"/>
+          <w:sz w:val="24"/>
+          <w:szCs w:val="24"/>
+        </w:rPr>
+      </w:pPr>
+      <w:r>
+        <w:rPr>
+          <w:rFonts w:ascii="Arial" w:hAnsi="Arial" w:cs="Arial"/>
+          <w:sz w:val="24"/>
+          <w:szCs w:val="24"/>
+        </w:rPr>
+        <w:t xml:space="preserve"> </w:t>
+      </w:r>
+      <w:hyperlink r:id="rId5" w:history="1">
+        <w:r>
+          <w:rPr>
+            <w:rStyle w:val="Hyperlink"/>
+            <w:rFonts w:ascii="Arial" w:hAnsi="Arial" w:cs="Arial"/>
+            <w:sz w:val="24"/>
+            <w:szCs w:val="24"/>
+          </w:rPr>
+          <w:t>https://hibbard.eu/install-ubuntu-virtual-box/</w:t>
+        </w:r>
+      </w:hyperlink>
+    </w:p>
+    <w:p>
+      <w:pPr>
+        <w:jc w:val="both"/>
+        <w:rPr>
+          <w:rFonts w:ascii="Arial" w:hAnsi="Arial" w:cs="Arial"/>
+          <w:sz w:val="24"/>
+          <w:szCs w:val="24"/>
+        </w:rPr>
+      </w:pPr>
+      <w:r>
+        <w:rPr>
+          <w:rFonts w:ascii="Arial" w:hAnsi="Arial" w:cs="Arial"/>
+          <w:sz w:val="24"/>
+          <w:szCs w:val="24"/>
+        </w:rPr>
+        <w:t xml:space="preserve">Consegui instalar o sistema Ubuntu </w:t>
+      </w:r>
+      <w:proofErr w:type="gramStart"/>
+      <w:r>
+        <w:rPr>
+          <w:rFonts w:ascii="Arial" w:hAnsi="Arial" w:cs="Arial"/>
+          <w:sz w:val="24"/>
+          <w:szCs w:val="24"/>
+        </w:rPr>
+        <w:t>20.04 versão</w:t>
+      </w:r>
+      <w:proofErr w:type="gramEnd"/>
+      <w:r>
+        <w:rPr>
+          <w:rFonts w:ascii="Arial" w:hAnsi="Arial" w:cs="Arial"/>
+          <w:sz w:val="24"/>
+          <w:szCs w:val="24"/>
+        </w:rPr>
+        <w:t xml:space="preserve"> servidor.</w:t>
+      </w:r>
+    </w:p>
+    <w:p>
+      <w:pPr>
+        <w:jc w:val="both"/>
+        <w:rPr>
+          <w:rFonts w:ascii="Arial" w:hAnsi="Arial" w:cs="Arial"/>
+          <w:sz w:val="24"/>
+          <w:szCs w:val="24"/>
+        </w:rPr>
+      </w:pPr>
+      <w:r>
+        <w:rPr>
+          <w:noProof/>
+        </w:rPr>
+        <w:lastRenderedPageBreak/>
+        <w:drawing>
+          <wp:inline distT="0" distB="0" distL="0" distR="0" wp14:anchorId="4F06605F" wp14:editId="2AF7D1AA">
+            <wp:extent cx="5400040" cy="2762885"/>
+            <wp:effectExtent l="0" t="0" r="0" b="0"/>
+            <wp:docPr id="2" name="Imagem 2"/>
+            <wp:cNvGraphicFramePr>
+              <a:graphicFrameLocks xmlns:a="http://schemas.openxmlformats.org/drawingml/2006/main" noChangeAspect="1"/>
+            </wp:cNvGraphicFramePr>
+            <a:graphic xmlns:a="http://schemas.openxmlformats.org/drawingml/2006/main">
+              <a:graphicData uri="http://schemas.openxmlformats.org/drawingml/2006/picture">
+                <pic:pic xmlns:pic="http://schemas.openxmlformats.org/drawingml/2006/picture">
+                  <pic:nvPicPr>
+                    <pic:cNvPr id="1" name=""/>
+                    <pic:cNvPicPr/>
+                  </pic:nvPicPr>
+                  <pic:blipFill>
+                    <a:blip r:embed="rId6"/>
+                    <a:stretch>
+                      <a:fillRect/>
+                    </a:stretch>
+                  </pic:blipFill>
+                  <pic:spPr>
+                    <a:xfrm>
+                      <a:off x="0" y="0"/>
+                      <a:ext cx="5400040" cy="2762885"/>
+                    </a:xfrm>
+                    <a:prstGeom prst="rect">
+                      <a:avLst/>
+                    </a:prstGeom>
+                  </pic:spPr>
+                </pic:pic>
+              </a:graphicData>
+            </a:graphic>
+          </wp:inline>
+        </w:drawing>
+      </w:r>
+    </w:p>
+    <w:p>
+      <w:pPr>
+        <w:jc w:val="both"/>
+        <w:rPr>
+          <w:rFonts w:ascii="Arial" w:hAnsi="Arial" w:cs="Arial"/>
+          <w:sz w:val="24"/>
+          <w:szCs w:val="24"/>
+        </w:rPr>
+      </w:pPr>
+      <w:r>
+        <w:rPr>
+          <w:rFonts w:ascii="Arial" w:hAnsi="Arial" w:cs="Arial"/>
+          <w:sz w:val="24"/>
+          <w:szCs w:val="24"/>
+        </w:rPr>
+        <w:t xml:space="preserve">A imagem a seguir mostra o sistema </w:t>
+      </w:r>
+      <w:r>
+        <w:rPr>
+          <w:rFonts w:ascii="Arial" w:hAnsi="Arial" w:cs="Arial"/>
+          <w:sz w:val="24"/>
+          <w:szCs w:val="24"/>
+          <w:u w:val="single"/>
+        </w:rPr>
+        <w:t>f</w:t>
+      </w:r>
       <w:bookmarkStart w:id="0" w:name="_GoBack"/>
       <w:bookmarkEnd w:id="0"/>
-    </w:p>
-    <w:p>
-      <w:pPr>
-        <w:jc w:val="both"/>
-        <w:rPr>
-          <w:rFonts w:ascii="Arial" w:hAnsi="Arial" w:cs="Arial"/>
-          <w:sz w:val="24"/>
-          <w:szCs w:val="24"/>
-        </w:rPr>
-      </w:pPr>
-      <w:r>
-        <w:rPr>
-          <w:rFonts w:ascii="Arial" w:hAnsi="Arial" w:cs="Arial"/>
-          <w:sz w:val="24"/>
-          <w:szCs w:val="24"/>
-        </w:rPr>
-        <w:t>Q2)</w:t>
+      <w:r>
+        <w:rPr>
+          <w:rFonts w:ascii="Arial" w:hAnsi="Arial" w:cs="Arial"/>
+          <w:sz w:val="24"/>
+          <w:szCs w:val="24"/>
+          <w:u w:val="single"/>
+        </w:rPr>
+        <w:t>uncionando</w:t>
+      </w:r>
+      <w:r>
+        <w:rPr>
+          <w:rFonts w:ascii="Arial" w:hAnsi="Arial" w:cs="Arial"/>
+          <w:sz w:val="24"/>
+          <w:szCs w:val="24"/>
+        </w:rPr>
+        <w:t>:</w:t>
+      </w:r>
+    </w:p>
+    <w:p>
+      <w:pPr>
+        <w:jc w:val="both"/>
+        <w:rPr>
+          <w:rFonts w:ascii="Arial" w:hAnsi="Arial" w:cs="Arial"/>
+          <w:sz w:val="24"/>
+          <w:szCs w:val="24"/>
+        </w:rPr>
+      </w:pPr>
+      <w:r>
+        <w:rPr>
+          <w:noProof/>
+        </w:rPr>
+        <w:drawing>
+          <wp:inline distT="0" distB="0" distL="0" distR="0" wp14:anchorId="387F4857" wp14:editId="090962BB">
+            <wp:extent cx="5400040" cy="2922905"/>
+            <wp:effectExtent l="0" t="0" r="0" b="0"/>
+            <wp:docPr id="3" name="Imagem 3"/>
+            <wp:cNvGraphicFramePr>
+              <a:graphicFrameLocks xmlns:a="http://schemas.openxmlformats.org/drawingml/2006/main" noChangeAspect="1"/>
+            </wp:cNvGraphicFramePr>
+            <a:graphic xmlns:a="http://schemas.openxmlformats.org/drawingml/2006/main">
+              <a:graphicData uri="http://schemas.openxmlformats.org/drawingml/2006/picture">
+                <pic:pic xmlns:pic="http://schemas.openxmlformats.org/drawingml/2006/picture">
+                  <pic:nvPicPr>
+                    <pic:cNvPr id="1" name=""/>
+                    <pic:cNvPicPr/>
+                  </pic:nvPicPr>
+                  <pic:blipFill>
+                    <a:blip r:embed="rId7"/>
+                    <a:stretch>
+                      <a:fillRect/>
+                    </a:stretch>
+                  </pic:blipFill>
+                  <pic:spPr>
+                    <a:xfrm>
+                      <a:off x="0" y="0"/>
+                      <a:ext cx="5400040" cy="2922905"/>
+                    </a:xfrm>
+                    <a:prstGeom prst="rect">
+                      <a:avLst/>
+                    </a:prstGeom>
+                  </pic:spPr>
+                </pic:pic>
+              </a:graphicData>
+            </a:graphic>
+          </wp:inline>
+        </w:drawing>
+      </w:r>
+    </w:p>
+    <w:p>
+      <w:pPr>
+        <w:jc w:val="both"/>
+        <w:rPr>
+          <w:rFonts w:ascii="Arial" w:hAnsi="Arial" w:cs="Arial"/>
+          <w:sz w:val="24"/>
+          <w:szCs w:val="24"/>
+        </w:rPr>
+      </w:pPr>
+    </w:p>
+    <w:p>
+      <w:pPr>
+        <w:jc w:val="both"/>
+        <w:rPr>
+          <w:rFonts w:ascii="Arial" w:hAnsi="Arial" w:cs="Arial"/>
+          <w:sz w:val="24"/>
+          <w:szCs w:val="24"/>
+        </w:rPr>
+      </w:pPr>
+      <w:r>
+        <w:rPr>
+          <w:rFonts w:ascii="Arial" w:hAnsi="Arial" w:cs="Arial"/>
+          <w:sz w:val="24"/>
+          <w:szCs w:val="24"/>
+        </w:rPr>
+        <w:t xml:space="preserve">Além disso, o meu computador está com dual boot, portanto, estou empregando </w:t>
+      </w:r>
+      <w:r>
+        <w:rPr>
+          <w:rFonts w:ascii="Arial" w:hAnsi="Arial" w:cs="Arial"/>
+          <w:sz w:val="24"/>
+          <w:szCs w:val="24"/>
+        </w:rPr>
+        <w:t xml:space="preserve">o </w:t>
+      </w:r>
+      <w:proofErr w:type="spellStart"/>
+      <w:r>
+        <w:rPr>
+          <w:rFonts w:ascii="Arial" w:hAnsi="Arial" w:cs="Arial"/>
+          <w:sz w:val="24"/>
+          <w:szCs w:val="24"/>
+        </w:rPr>
+        <w:t>ubuntu</w:t>
+      </w:r>
+      <w:proofErr w:type="spellEnd"/>
+      <w:r>
+        <w:rPr>
+          <w:rFonts w:ascii="Arial" w:hAnsi="Arial" w:cs="Arial"/>
+          <w:sz w:val="24"/>
+          <w:szCs w:val="24"/>
+        </w:rPr>
+        <w:t xml:space="preserve"> dele para fazer as atividades do módulo atual. Mesmo assim, deixei instalado também na </w:t>
+      </w:r>
+      <w:proofErr w:type="spellStart"/>
+      <w:r>
+        <w:rPr>
+          <w:rFonts w:ascii="Arial" w:hAnsi="Arial" w:cs="Arial"/>
+          <w:sz w:val="24"/>
+          <w:szCs w:val="24"/>
+        </w:rPr>
+        <w:t>virtualbox</w:t>
+      </w:r>
+      <w:proofErr w:type="spellEnd"/>
+      <w:r>
+        <w:rPr>
+          <w:rFonts w:ascii="Arial" w:hAnsi="Arial" w:cs="Arial"/>
+          <w:sz w:val="24"/>
+          <w:szCs w:val="24"/>
+        </w:rPr>
+        <w:t xml:space="preserve"> por questão de segurança futuramente no módulo de servidores.</w:t>
       </w:r>
     </w:p>
     <w:sectPr>
@@ -758,6 +1053,29 @@
     <w:semiHidden/>
     <w:unhideWhenUsed/>
   </w:style>
+  <w:style w:type="character" w:styleId="Hyperlink">
+    <w:name w:val="Hyperlink"/>
+    <w:basedOn w:val="Fontepargpadro"/>
+    <w:uiPriority w:val="99"/>
+    <w:unhideWhenUsed/>
+    <w:rsid w:val="00AC67B8"/>
+    <w:rPr>
+      <w:color w:val="0000FF"/>
+      <w:u w:val="single"/>
+    </w:rPr>
+  </w:style>
+  <w:style w:type="character" w:styleId="MenoPendente">
+    <w:name w:val="Unresolved Mention"/>
+    <w:basedOn w:val="Fontepargpadro"/>
+    <w:uiPriority w:val="99"/>
+    <w:semiHidden/>
+    <w:unhideWhenUsed/>
+    <w:rsid w:val="00AC67B8"/>
+    <w:rPr>
+      <w:color w:val="605E5C"/>
+      <w:shd w:val="clear" w:color="auto" w:fill="E1DFDD"/>
+    </w:rPr>
+  </w:style>
 </w:styles>
 </file>
 

</xml_diff>